<commit_message>
JAGG - se modificó el archivo
</commit_message>
<xml_diff>
--- a/RECICLADORA/ADMON_DEL_PROYECTO/PL_DESARROLLO/PL_DESARROLLO_SOFTWARE.docx
+++ b/RECICLADORA/ADMON_DEL_PROYECTO/PL_DESARROLLO/PL_DESARROLLO_SOFTWARE.docx
@@ -1362,7 +1362,7 @@
           </mc:Choice>
           <mc:Fallback>
             <w:pict>
-              <v:rect w14:anchorId="71F8C46D" id="AutoShape 1" o:spid="_x0000_s1026" style="width:24.85pt;height:24.85pt;visibility:visible;mso-wrap-style:square;mso-left-percent:-10001;mso-top-percent:-10001;mso-position-horizontal:absolute;mso-position-horizontal-relative:char;mso-position-vertical:absolute;mso-position-vertical-relative:line;mso-left-percent:-10001;mso-top-percent:-10001;v-text-anchor:top" o:gfxdata="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" filled="f" stroked="f">
+              <v:rect w14:anchorId="611FF17E" id="AutoShape 1" o:spid="_x0000_s1026" style="width:24.85pt;height:24.85pt;visibility:visible;mso-wrap-style:square;mso-left-percent:-10001;mso-top-percent:-10001;mso-position-horizontal:absolute;mso-position-horizontal-relative:char;mso-position-vertical:absolute;mso-position-vertical-relative:line;mso-left-percent:-10001;mso-top-percent:-10001;v-text-anchor:top" o:gfxdata="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" filled="f" stroked="f">
                 <o:lock v:ext="edit" aspectratio="t"/>
                 <w10:anchorlock/>
               </v:rect>
@@ -1848,8 +1848,17 @@
           <w:rFonts w:ascii="Arial" w:hAnsi="Arial" w:cs="Arial"/>
           <w:lang w:val="es-MX" w:eastAsia="es-AR"/>
         </w:rPr>
-        <w:t>Querétaro este porcentaje es de 57%.</w:t>
-      </w:r>
+        <w:t>Quer</w:t>
+      </w:r>
+      <w:r>
+        <w:rPr>
+          <w:rFonts w:ascii="Arial" w:hAnsi="Arial" w:cs="Arial"/>
+          <w:lang w:val="es-MX" w:eastAsia="es-AR"/>
+        </w:rPr>
+        <w:t>étaro este porcentaje es de 57%.</w:t>
+      </w:r>
+      <w:bookmarkStart w:id="7" w:name="_GoBack"/>
+      <w:bookmarkEnd w:id="7"/>
     </w:p>
     <w:p>
       <w:pPr>
@@ -1980,6 +1989,7 @@
           <w:id w:val="936561745"/>
           <w:citation/>
         </w:sdtPr>
+        <w:sdtEndPr/>
         <w:sdtContent>
           <w:r>
             <w:rPr>
@@ -2364,7 +2374,7 @@
         <w:spacing w:line="360" w:lineRule="auto"/>
         <w:jc w:val="both"/>
         <w:rPr>
-          <w:del w:id="7" w:author="MARIA REINA ZARATE NAVA" w:date="2015-01-22T10:56:00Z"/>
+          <w:del w:id="8" w:author="MARIA REINA ZARATE NAVA" w:date="2015-01-22T10:56:00Z"/>
           <w:rFonts w:ascii="Arial" w:hAnsi="Arial" w:cs="Arial"/>
           <w:sz w:val="24"/>
           <w:szCs w:val="24"/>
@@ -2775,6 +2785,7 @@
           <w:id w:val="-925489345"/>
           <w:citation/>
         </w:sdtPr>
+        <w:sdtEndPr/>
         <w:sdtContent>
           <w:r>
             <w:rPr>
@@ -2933,7 +2944,7 @@
         </w:rPr>
         <w:t>o ambiente</w:t>
       </w:r>
-      <w:del w:id="8" w:author="Alducin" w:date="2015-01-23T11:56:00Z">
+      <w:del w:id="9" w:author="Alducin" w:date="2015-01-23T11:56:00Z">
         <w:r>
           <w:rPr>
             <w:rFonts w:ascii="Arial" w:eastAsia="Times New Roman" w:hAnsi="Arial" w:cs="Arial"/>
@@ -4535,7 +4546,7 @@
         <w:pStyle w:val="Ttulo1"/>
         <w:jc w:val="center"/>
         <w:rPr>
-          <w:ins w:id="9" w:author="Alducin" w:date="2015-01-23T11:57:00Z"/>
+          <w:ins w:id="10" w:author="Alducin" w:date="2015-01-23T11:57:00Z"/>
           <w:lang w:val="es-MX"/>
         </w:rPr>
       </w:pPr>
@@ -4548,8 +4559,6 @@
           <w:lang w:val="es-MX"/>
         </w:rPr>
       </w:pPr>
-      <w:bookmarkStart w:id="10" w:name="_GoBack"/>
-      <w:bookmarkEnd w:id="10"/>
       <w:r>
         <w:rPr>
           <w:lang w:val="es-MX"/>
@@ -5088,7 +5097,7 @@
             <w:noProof/>
             <w:lang w:val="es-ES"/>
           </w:rPr>
-          <w:t>5</w:t>
+          <w:t>1</w:t>
         </w:r>
         <w:r>
           <w:fldChar w:fldCharType="end"/>
@@ -9991,7 +10000,7 @@
 </file>
 
 <file path=customXml/itemProps1.xml><?xml version="1.0" encoding="utf-8"?>
-<ds:datastoreItem xmlns:ds="http://schemas.openxmlformats.org/officeDocument/2006/customXml" ds:itemID="{16585F8A-6E78-4AF3-A9AD-7FEDB518D27C}">
+<ds:datastoreItem xmlns:ds="http://schemas.openxmlformats.org/officeDocument/2006/customXml" ds:itemID="{55724419-9795-4D18-AAF9-A5FC0842FA0D}">
   <ds:schemaRefs>
     <ds:schemaRef ds:uri="http://schemas.openxmlformats.org/officeDocument/2006/bibliography"/>
   </ds:schemaRefs>

</xml_diff>